<commit_message>
Segundo analisis (seguimiento del problema y lo que requiere asi como sus condiciones)
</commit_message>
<xml_diff>
--- a/primera parte del parcial.docx
+++ b/primera parte del parcial.docx
@@ -137,6 +137,147 @@
         </w:rPr>
         <w:t>Esta es una aproximación a mi idea general de lo que tenemos que hacer</w:t>
       </w:r>
+    </w:p>
+    <w:p>
+      <w:pPr>
+        <w:jc w:val="both"/>
+        <w:rPr>
+          <w:lang w:val="es-MX"/>
+        </w:rPr>
+      </w:pPr>
+    </w:p>
+    <w:p>
+      <w:pPr>
+        <w:jc w:val="both"/>
+        <w:rPr>
+          <w:lang w:val="es-MX"/>
+        </w:rPr>
+      </w:pPr>
+    </w:p>
+    <w:p>
+      <w:pPr>
+        <w:jc w:val="both"/>
+        <w:rPr>
+          <w:lang w:val="es-MX"/>
+        </w:rPr>
+      </w:pPr>
+    </w:p>
+    <w:p>
+      <w:pPr>
+        <w:jc w:val="both"/>
+        <w:rPr>
+          <w:lang w:val="es-MX"/>
+        </w:rPr>
+      </w:pPr>
+    </w:p>
+    <w:p>
+      <w:pPr>
+        <w:jc w:val="both"/>
+        <w:rPr>
+          <w:lang w:val="es-MX"/>
+        </w:rPr>
+      </w:pPr>
+    </w:p>
+    <w:p>
+      <w:pPr>
+        <w:jc w:val="both"/>
+        <w:rPr>
+          <w:lang w:val="es-MX"/>
+        </w:rPr>
+      </w:pPr>
+    </w:p>
+    <w:p>
+      <w:pPr>
+        <w:jc w:val="both"/>
+        <w:rPr>
+          <w:lang w:val="es-MX"/>
+        </w:rPr>
+      </w:pPr>
+    </w:p>
+    <w:p>
+      <w:pPr>
+        <w:jc w:val="both"/>
+        <w:rPr>
+          <w:lang w:val="es-MX"/>
+        </w:rPr>
+      </w:pPr>
+      <w:r>
+        <w:rPr>
+          <w:lang w:val="es-MX"/>
+        </w:rPr>
+        <w:lastRenderedPageBreak/>
+        <w:t>2do análisis:</w:t>
+      </w:r>
+    </w:p>
+    <w:p>
+      <w:pPr>
+        <w:jc w:val="both"/>
+        <w:rPr>
+          <w:lang w:val="es-MX"/>
+        </w:rPr>
+      </w:pPr>
+      <w:r>
+        <w:rPr>
+          <w:lang w:val="es-MX"/>
+        </w:rPr>
+        <w:t>Cambios y avances en el análisis</w:t>
+      </w:r>
+    </w:p>
+    <w:p>
+      <w:pPr>
+        <w:jc w:val="both"/>
+        <w:rPr>
+          <w:lang w:val="es-MX"/>
+        </w:rPr>
+      </w:pPr>
+      <w:r>
+        <w:rPr>
+          <w:noProof/>
+        </w:rPr>
+        <w:drawing>
+          <wp:inline distT="0" distB="0" distL="0" distR="0" wp14:anchorId="37A0C3DB" wp14:editId="49FC03B4">
+            <wp:extent cx="5612130" cy="3903980"/>
+            <wp:effectExtent l="0" t="0" r="7620" b="1270"/>
+            <wp:docPr id="2" name="Imagen 2"/>
+            <wp:cNvGraphicFramePr>
+              <a:graphicFrameLocks xmlns:a="http://schemas.openxmlformats.org/drawingml/2006/main" noChangeAspect="1"/>
+            </wp:cNvGraphicFramePr>
+            <a:graphic xmlns:a="http://schemas.openxmlformats.org/drawingml/2006/main">
+              <a:graphicData uri="http://schemas.openxmlformats.org/drawingml/2006/picture">
+                <pic:pic xmlns:pic="http://schemas.openxmlformats.org/drawingml/2006/picture">
+                  <pic:nvPicPr>
+                    <pic:cNvPr id="1" name=""/>
+                    <pic:cNvPicPr/>
+                  </pic:nvPicPr>
+                  <pic:blipFill>
+                    <a:blip r:embed="rId5"/>
+                    <a:stretch>
+                      <a:fillRect/>
+                    </a:stretch>
+                  </pic:blipFill>
+                  <pic:spPr>
+                    <a:xfrm>
+                      <a:off x="0" y="0"/>
+                      <a:ext cx="5612130" cy="3903980"/>
+                    </a:xfrm>
+                    <a:prstGeom prst="rect">
+                      <a:avLst/>
+                    </a:prstGeom>
+                  </pic:spPr>
+                </pic:pic>
+              </a:graphicData>
+            </a:graphic>
+          </wp:inline>
+        </w:drawing>
+      </w:r>
+    </w:p>
+    <w:p>
+      <w:pPr>
+        <w:jc w:val="both"/>
+        <w:rPr>
+          <w:lang w:val="es-MX"/>
+        </w:rPr>
+      </w:pPr>
     </w:p>
     <w:sectPr>
       <w:pgSz w:w="12240" w:h="15840"/>

</xml_diff>

<commit_message>
Terminado el analisis y comprension de el problema e ideada la solucion a grandes rasgos segun lo entendido
</commit_message>
<xml_diff>
--- a/primera parte del parcial.docx
+++ b/primera parte del parcial.docx
@@ -259,6 +259,145 @@
                     <a:xfrm>
                       <a:off x="0" y="0"/>
                       <a:ext cx="5612130" cy="3903980"/>
+                    </a:xfrm>
+                    <a:prstGeom prst="rect">
+                      <a:avLst/>
+                    </a:prstGeom>
+                  </pic:spPr>
+                </pic:pic>
+              </a:graphicData>
+            </a:graphic>
+          </wp:inline>
+        </w:drawing>
+      </w:r>
+    </w:p>
+    <w:p>
+      <w:pPr>
+        <w:jc w:val="both"/>
+        <w:rPr>
+          <w:lang w:val="es-MX"/>
+        </w:rPr>
+      </w:pPr>
+      <w:r>
+        <w:rPr>
+          <w:lang w:val="es-MX"/>
+        </w:rPr>
+        <w:t>3er análisis:</w:t>
+      </w:r>
+    </w:p>
+    <w:p>
+      <w:pPr>
+        <w:jc w:val="both"/>
+        <w:rPr>
+          <w:lang w:val="es-MX"/>
+        </w:rPr>
+      </w:pPr>
+      <w:r>
+        <w:rPr>
+          <w:noProof/>
+        </w:rPr>
+        <w:drawing>
+          <wp:inline distT="0" distB="0" distL="0" distR="0" wp14:anchorId="7B7E5F9F" wp14:editId="7FDDDAD7">
+            <wp:extent cx="5085007" cy="3381375"/>
+            <wp:effectExtent l="0" t="0" r="1905" b="0"/>
+            <wp:docPr id="3" name="Imagen 3"/>
+            <wp:cNvGraphicFramePr>
+              <a:graphicFrameLocks xmlns:a="http://schemas.openxmlformats.org/drawingml/2006/main" noChangeAspect="1"/>
+            </wp:cNvGraphicFramePr>
+            <a:graphic xmlns:a="http://schemas.openxmlformats.org/drawingml/2006/main">
+              <a:graphicData uri="http://schemas.openxmlformats.org/drawingml/2006/picture">
+                <pic:pic xmlns:pic="http://schemas.openxmlformats.org/drawingml/2006/picture">
+                  <pic:nvPicPr>
+                    <pic:cNvPr id="1" name=""/>
+                    <pic:cNvPicPr/>
+                  </pic:nvPicPr>
+                  <pic:blipFill>
+                    <a:blip r:embed="rId6"/>
+                    <a:stretch>
+                      <a:fillRect/>
+                    </a:stretch>
+                  </pic:blipFill>
+                  <pic:spPr>
+                    <a:xfrm>
+                      <a:off x="0" y="0"/>
+                      <a:ext cx="5092537" cy="3386382"/>
+                    </a:xfrm>
+                    <a:prstGeom prst="rect">
+                      <a:avLst/>
+                    </a:prstGeom>
+                  </pic:spPr>
+                </pic:pic>
+              </a:graphicData>
+            </a:graphic>
+          </wp:inline>
+        </w:drawing>
+      </w:r>
+    </w:p>
+    <w:p>
+      <w:pPr>
+        <w:jc w:val="both"/>
+        <w:rPr>
+          <w:lang w:val="es-MX"/>
+        </w:rPr>
+      </w:pPr>
+      <w:r>
+        <w:rPr>
+          <w:lang w:val="es-MX"/>
+        </w:rPr>
+        <w:lastRenderedPageBreak/>
+        <w:t>Idea de solución:</w:t>
+      </w:r>
+    </w:p>
+    <w:p>
+      <w:pPr>
+        <w:jc w:val="both"/>
+        <w:rPr>
+          <w:lang w:val="es-MX"/>
+        </w:rPr>
+      </w:pPr>
+      <w:r>
+        <w:rPr>
+          <w:lang w:val="es-MX"/>
+        </w:rPr>
+        <w:t>Muy general</w:t>
+      </w:r>
+    </w:p>
+    <w:p>
+      <w:pPr>
+        <w:jc w:val="both"/>
+        <w:rPr>
+          <w:lang w:val="es-MX"/>
+        </w:rPr>
+      </w:pPr>
+      <w:r>
+        <w:rPr>
+          <w:noProof/>
+        </w:rPr>
+        <w:drawing>
+          <wp:inline distT="0" distB="0" distL="0" distR="0" wp14:anchorId="117BBE72" wp14:editId="6B8B3EC3">
+            <wp:extent cx="4502888" cy="6915150"/>
+            <wp:effectExtent l="0" t="0" r="0" b="0"/>
+            <wp:docPr id="4" name="Imagen 4"/>
+            <wp:cNvGraphicFramePr>
+              <a:graphicFrameLocks xmlns:a="http://schemas.openxmlformats.org/drawingml/2006/main" noChangeAspect="1"/>
+            </wp:cNvGraphicFramePr>
+            <a:graphic xmlns:a="http://schemas.openxmlformats.org/drawingml/2006/main">
+              <a:graphicData uri="http://schemas.openxmlformats.org/drawingml/2006/picture">
+                <pic:pic xmlns:pic="http://schemas.openxmlformats.org/drawingml/2006/picture">
+                  <pic:nvPicPr>
+                    <pic:cNvPr id="1" name=""/>
+                    <pic:cNvPicPr/>
+                  </pic:nvPicPr>
+                  <pic:blipFill>
+                    <a:blip r:embed="rId7"/>
+                    <a:stretch>
+                      <a:fillRect/>
+                    </a:stretch>
+                  </pic:blipFill>
+                  <pic:spPr>
+                    <a:xfrm>
+                      <a:off x="0" y="0"/>
+                      <a:ext cx="4509841" cy="6925828"/>
                     </a:xfrm>
                     <a:prstGeom prst="rect">
                       <a:avLst/>

</xml_diff>

<commit_message>
Terminado el pseudocodigo para entender el problema y darle una solucion acercada a la solucion final del problema
</commit_message>
<xml_diff>
--- a/primera parte del parcial.docx
+++ b/primera parte del parcial.docx
@@ -417,6 +417,183 @@
           <w:lang w:val="es-MX"/>
         </w:rPr>
       </w:pPr>
+    </w:p>
+    <w:p>
+      <w:pPr>
+        <w:jc w:val="both"/>
+        <w:rPr>
+          <w:lang w:val="es-MX"/>
+        </w:rPr>
+      </w:pPr>
+    </w:p>
+    <w:p>
+      <w:pPr>
+        <w:jc w:val="both"/>
+        <w:rPr>
+          <w:lang w:val="es-MX"/>
+        </w:rPr>
+      </w:pPr>
+      <w:r>
+        <w:rPr>
+          <w:lang w:val="es-MX"/>
+        </w:rPr>
+        <w:lastRenderedPageBreak/>
+        <w:t xml:space="preserve">Un poco mas de especificaciones en la </w:t>
+      </w:r>
+      <w:r>
+        <w:rPr>
+          <w:lang w:val="es-MX"/>
+        </w:rPr>
+        <w:t>solución:</w:t>
+      </w:r>
+    </w:p>
+    <w:p>
+      <w:pPr>
+        <w:jc w:val="both"/>
+        <w:rPr>
+          <w:lang w:val="es-MX"/>
+        </w:rPr>
+      </w:pPr>
+      <w:r>
+        <w:rPr>
+          <w:noProof/>
+        </w:rPr>
+        <w:drawing>
+          <wp:anchor distT="0" distB="0" distL="114300" distR="114300" simplePos="0" relativeHeight="251658240" behindDoc="0" locked="0" layoutInCell="1" allowOverlap="1" wp14:anchorId="3CBE1240" wp14:editId="14EA14F7">
+            <wp:simplePos x="0" y="0"/>
+            <wp:positionH relativeFrom="column">
+              <wp:posOffset>977265</wp:posOffset>
+            </wp:positionH>
+            <wp:positionV relativeFrom="paragraph">
+              <wp:posOffset>4719955</wp:posOffset>
+            </wp:positionV>
+            <wp:extent cx="2390775" cy="1089672"/>
+            <wp:effectExtent l="0" t="0" r="0" b="0"/>
+            <wp:wrapNone/>
+            <wp:docPr id="6" name="Imagen 6"/>
+            <wp:cNvGraphicFramePr>
+              <a:graphicFrameLocks xmlns:a="http://schemas.openxmlformats.org/drawingml/2006/main" noChangeAspect="1"/>
+            </wp:cNvGraphicFramePr>
+            <a:graphic xmlns:a="http://schemas.openxmlformats.org/drawingml/2006/main">
+              <a:graphicData uri="http://schemas.openxmlformats.org/drawingml/2006/picture">
+                <pic:pic xmlns:pic="http://schemas.openxmlformats.org/drawingml/2006/picture">
+                  <pic:nvPicPr>
+                    <pic:cNvPr id="1" name=""/>
+                    <pic:cNvPicPr/>
+                  </pic:nvPicPr>
+                  <pic:blipFill>
+                    <a:blip r:embed="rId8">
+                      <a:extLst>
+                        <a:ext uri="{28A0092B-C50C-407E-A947-70E740481C1C}">
+                          <a14:useLocalDpi xmlns:a14="http://schemas.microsoft.com/office/drawing/2010/main" val="0"/>
+                        </a:ext>
+                      </a:extLst>
+                    </a:blip>
+                    <a:stretch>
+                      <a:fillRect/>
+                    </a:stretch>
+                  </pic:blipFill>
+                  <pic:spPr>
+                    <a:xfrm>
+                      <a:off x="0" y="0"/>
+                      <a:ext cx="2390775" cy="1089672"/>
+                    </a:xfrm>
+                    <a:prstGeom prst="rect">
+                      <a:avLst/>
+                    </a:prstGeom>
+                  </pic:spPr>
+                </pic:pic>
+              </a:graphicData>
+            </a:graphic>
+          </wp:anchor>
+        </w:drawing>
+      </w:r>
+      <w:r>
+        <w:rPr>
+          <w:noProof/>
+        </w:rPr>
+        <w:drawing>
+          <wp:inline distT="0" distB="0" distL="0" distR="0" wp14:anchorId="5749191C" wp14:editId="67C3A804">
+            <wp:extent cx="4449515" cy="4724400"/>
+            <wp:effectExtent l="0" t="0" r="8255" b="0"/>
+            <wp:docPr id="5" name="Imagen 5"/>
+            <wp:cNvGraphicFramePr>
+              <a:graphicFrameLocks xmlns:a="http://schemas.openxmlformats.org/drawingml/2006/main" noChangeAspect="1"/>
+            </wp:cNvGraphicFramePr>
+            <a:graphic xmlns:a="http://schemas.openxmlformats.org/drawingml/2006/main">
+              <a:graphicData uri="http://schemas.openxmlformats.org/drawingml/2006/picture">
+                <pic:pic xmlns:pic="http://schemas.openxmlformats.org/drawingml/2006/picture">
+                  <pic:nvPicPr>
+                    <pic:cNvPr id="1" name=""/>
+                    <pic:cNvPicPr/>
+                  </pic:nvPicPr>
+                  <pic:blipFill>
+                    <a:blip r:embed="rId9"/>
+                    <a:stretch>
+                      <a:fillRect/>
+                    </a:stretch>
+                  </pic:blipFill>
+                  <pic:spPr>
+                    <a:xfrm>
+                      <a:off x="0" y="0"/>
+                      <a:ext cx="4452064" cy="4727107"/>
+                    </a:xfrm>
+                    <a:prstGeom prst="rect">
+                      <a:avLst/>
+                    </a:prstGeom>
+                  </pic:spPr>
+                </pic:pic>
+              </a:graphicData>
+            </a:graphic>
+          </wp:inline>
+        </w:drawing>
+      </w:r>
+    </w:p>
+    <w:p>
+      <w:pPr>
+        <w:jc w:val="both"/>
+        <w:rPr>
+          <w:lang w:val="es-MX"/>
+        </w:rPr>
+      </w:pPr>
+    </w:p>
+    <w:p>
+      <w:pPr>
+        <w:jc w:val="both"/>
+        <w:rPr>
+          <w:lang w:val="es-MX"/>
+        </w:rPr>
+      </w:pPr>
+    </w:p>
+    <w:p>
+      <w:pPr>
+        <w:jc w:val="both"/>
+        <w:rPr>
+          <w:lang w:val="es-MX"/>
+        </w:rPr>
+      </w:pPr>
+    </w:p>
+    <w:p>
+      <w:pPr>
+        <w:jc w:val="both"/>
+        <w:rPr>
+          <w:lang w:val="es-MX"/>
+        </w:rPr>
+      </w:pPr>
+    </w:p>
+    <w:p>
+      <w:pPr>
+        <w:jc w:val="both"/>
+        <w:rPr>
+          <w:lang w:val="es-MX"/>
+        </w:rPr>
+      </w:pPr>
+      <w:r>
+        <w:rPr>
+          <w:lang w:val="es-MX"/>
+        </w:rPr>
+        <w:t>Para este punto se tiene una idea mucho más clara de cómo será el proceso a llevar a cabo en grandes rasgos para que al momento de realizar el código se pueda seguir un proceso mucho mas fluido.</w:t>
+      </w:r>
     </w:p>
     <w:sectPr>
       <w:pgSz w:w="12240" w:h="15840"/>

</xml_diff>